<commit_message>
updated queries with results
</commit_message>
<xml_diff>
--- a/Labb2/ER-Basrelationer2.docx
+++ b/Labb2/ER-Basrelationer2.docx
@@ -57,7 +57,7 @@
           <w:b/>
           <w:bCs/>
         </w:rPr>
-        <w:t xml:space="preserve">Anställd</w:t>
+        <w:t xml:space="preserve">employee</w:t>
       </w:r>
       <w:r>
         <w:rPr>
@@ -70,13 +70,31 @@
           <w:rFonts w:ascii="Times New Roman" w:hAnsi="Times New Roman" w:cs="Times New Roman"/>
           <w:u w:val="single"/>
         </w:rPr>
-        <w:t xml:space="preserve">Anställningsnummer</w:t>
+        <w:t xml:space="preserve">employee_nr</w:t>
       </w:r>
       <w:r>
         <w:rPr>
           <w:rFonts w:ascii="Times New Roman" w:hAnsi="Times New Roman" w:cs="Times New Roman"/>
         </w:rPr>
-        <w:t xml:space="preserve">, Namn, Lön, </w:t>
+        <w:t xml:space="preserve">, employee_name, employee_salary, </w:t>
+      </w:r>
+      <w:r>
+        <w:rPr>
+          <w:rFonts w:ascii="Times New Roman" w:hAnsi="Times New Roman" w:cs="Times New Roman"/>
+          <w:i/>
+          <w:iCs/>
+          <w:highlight w:val="yellow"/>
+        </w:rPr>
+        <w:t xml:space="preserve">manager_nr</w:t>
+      </w:r>
+      <w:r>
+        <w:rPr>
+          <w:rFonts w:ascii="Times New Roman" w:hAnsi="Times New Roman" w:cs="Times New Roman"/>
+          <w:i/>
+          <w:iCs/>
+          <w:highlight w:val="yellow"/>
+        </w:rPr>
+        <w:t xml:space="preserve">, store_n</w:t>
       </w:r>
       <w:r>
         <w:rPr>
@@ -84,15 +102,7 @@
           <w:i/>
           <w:iCs/>
         </w:rPr>
-        <w:t xml:space="preserve">Chef</w:t>
-      </w:r>
-      <w:r>
-        <w:rPr>
-          <w:rFonts w:ascii="Times New Roman" w:hAnsi="Times New Roman" w:cs="Times New Roman"/>
-          <w:i/>
-          <w:iCs/>
-        </w:rPr>
-        <w:t xml:space="preserve">, Butiksnummer</w:t>
+        <w:t xml:space="preserve">r</w:t>
       </w:r>
       <w:r>
         <w:rPr>
@@ -114,7 +124,7 @@
           <w:b/>
           <w:bCs/>
         </w:rPr>
-        <w:t xml:space="preserve">Butik</w:t>
+        <w:t xml:space="preserve">store</w:t>
       </w:r>
       <w:r>
         <w:rPr>
@@ -127,19 +137,19 @@
           <w:rFonts w:ascii="Times New Roman" w:hAnsi="Times New Roman" w:cs="Times New Roman"/>
           <w:u w:val="single"/>
         </w:rPr>
-        <w:t xml:space="preserve">Butiksnummer</w:t>
+        <w:t xml:space="preserve">store_nr</w:t>
       </w:r>
       <w:r>
         <w:rPr>
           <w:rFonts w:ascii="Times New Roman" w:hAnsi="Times New Roman" w:cs="Times New Roman"/>
         </w:rPr>
-        <w:t xml:space="preserve">, Telefon nummer, </w:t>
+        <w:t xml:space="preserve">, store_name, </w:t>
       </w:r>
       <w:r>
         <w:rPr>
           <w:rFonts w:ascii="Times New Roman" w:hAnsi="Times New Roman" w:cs="Times New Roman"/>
         </w:rPr>
-        <w:t xml:space="preserve">Gata, Stad, Hus nummer, Post nummer, Namn)</w:t>
+        <w:t xml:space="preserve">store_phone_nr, store_street, store_city, store_house_nr, store_zipcode)</w:t>
       </w:r>
       <w:r/>
     </w:p>
@@ -155,7 +165,7 @@
           <w:b/>
           <w:bCs/>
         </w:rPr>
-        <w:t xml:space="preserve">Film</w:t>
+        <w:t xml:space="preserve">movie</w:t>
       </w:r>
       <w:r>
         <w:rPr>
@@ -168,7 +178,7 @@
           <w:rFonts w:ascii="Times New Roman" w:hAnsi="Times New Roman" w:cs="Times New Roman"/>
           <w:u w:val="single"/>
         </w:rPr>
-        <w:t xml:space="preserve">Filmnummer</w:t>
+        <w:t xml:space="preserve">movie_number</w:t>
       </w:r>
       <w:r>
         <w:rPr>
@@ -180,7 +190,7 @@
         <w:rPr>
           <w:rFonts w:ascii="Times New Roman" w:hAnsi="Times New Roman" w:cs="Times New Roman"/>
         </w:rPr>
-        <w:t xml:space="preserve">Titel, Längd, Kategori)</w:t>
+        <w:t xml:space="preserve">movie_title, movie_runtime, movie_category)</w:t>
       </w:r>
       <w:r/>
     </w:p>
@@ -196,15 +206,7 @@
           <w:b/>
           <w:bCs/>
         </w:rPr>
-        <w:t xml:space="preserve">Film_lager_</w:t>
-      </w:r>
-      <w:r>
-        <w:rPr>
-          <w:rFonts w:ascii="Times New Roman" w:hAnsi="Times New Roman" w:cs="Times New Roman"/>
-          <w:b/>
-          <w:bCs/>
-        </w:rPr>
-        <w:t xml:space="preserve">status</w:t>
+        <w:t xml:space="preserve">movie_stock_status</w:t>
       </w:r>
       <w:r>
         <w:rPr>
@@ -217,9 +219,10 @@
           <w:rFonts w:ascii="Times New Roman" w:hAnsi="Times New Roman" w:cs="Times New Roman"/>
           <w:i/>
           <w:iCs/>
+          <w:highlight w:val="yellow"/>
           <w:u w:val="single"/>
         </w:rPr>
-        <w:t xml:space="preserve">Butiksnummer, Filmnummer</w:t>
+        <w:t xml:space="preserve">store_nr, movie_nr</w:t>
       </w:r>
       <w:r>
         <w:rPr>
@@ -231,13 +234,7 @@
         <w:rPr>
           <w:rFonts w:ascii="Times New Roman" w:hAnsi="Times New Roman" w:cs="Times New Roman"/>
         </w:rPr>
-        <w:t xml:space="preserve">Hyll</w:t>
-      </w:r>
-      <w:r>
-        <w:rPr>
-          <w:rFonts w:ascii="Times New Roman" w:hAnsi="Times New Roman" w:cs="Times New Roman"/>
-        </w:rPr>
-        <w:t xml:space="preserve"> nummer, Antal, Pris)</w:t>
+        <w:t xml:space="preserve">movie_stock, shelf_nr, movie_price)</w:t>
       </w:r>
       <w:r>
         <w:rPr>
@@ -266,7 +263,7 @@
           <w:b/>
           <w:bCs/>
         </w:rPr>
-        <w:t xml:space="preserve">Regissör</w:t>
+        <w:t xml:space="preserve">director</w:t>
       </w:r>
       <w:r>
         <w:rPr>
@@ -279,16 +276,26 @@
           <w:rFonts w:ascii="Times New Roman" w:hAnsi="Times New Roman" w:cs="Times New Roman"/>
           <w:i/>
           <w:iCs/>
+          <w:highlight w:val="yellow"/>
           <w:u w:val="single"/>
         </w:rPr>
-        <w:t xml:space="preserve">Filmnummer, </w:t>
+        <w:t xml:space="preserve">movie_nr</w:t>
+      </w:r>
+      <w:r>
+        <w:rPr>
+          <w:rFonts w:ascii="Times New Roman" w:hAnsi="Times New Roman" w:cs="Times New Roman"/>
+          <w:i/>
+          <w:iCs/>
+          <w:u w:val="single"/>
+        </w:rPr>
+        <w:t xml:space="preserve">, </w:t>
       </w:r>
       <w:r>
         <w:rPr>
           <w:rFonts w:ascii="Times New Roman" w:hAnsi="Times New Roman" w:cs="Times New Roman"/>
           <w:u w:val="single"/>
         </w:rPr>
-        <w:t xml:space="preserve">Regissör</w:t>
+        <w:t xml:space="preserve">director_name</w:t>
       </w:r>
       <w:r>
         <w:rPr>
@@ -310,7 +317,7 @@
           <w:b/>
           <w:bCs/>
         </w:rPr>
-        <w:t xml:space="preserve">Aktör</w:t>
+        <w:t xml:space="preserve">actor</w:t>
       </w:r>
       <w:r>
         <w:rPr>
@@ -323,16 +330,17 @@
           <w:rFonts w:ascii="Times New Roman" w:hAnsi="Times New Roman" w:cs="Times New Roman"/>
           <w:i/>
           <w:iCs/>
+          <w:highlight w:val="yellow"/>
           <w:u w:val="single"/>
         </w:rPr>
-        <w:t xml:space="preserve">Filmnummer</w:t>
+        <w:t xml:space="preserve">movie_nr</w:t>
       </w:r>
       <w:r>
         <w:rPr>
           <w:rFonts w:ascii="Times New Roman" w:hAnsi="Times New Roman" w:cs="Times New Roman"/>
           <w:u w:val="single"/>
         </w:rPr>
-        <w:t xml:space="preserve">, Aktör</w:t>
+        <w:t xml:space="preserve">, actor_name</w:t>
       </w:r>
       <w:r>
         <w:rPr>
@@ -354,7 +362,7 @@
           <w:b/>
           <w:bCs/>
         </w:rPr>
-        <w:t xml:space="preserve">Medlem</w:t>
+        <w:t xml:space="preserve">member</w:t>
       </w:r>
       <w:r>
         <w:rPr>
@@ -367,33 +375,28 @@
           <w:rFonts w:ascii="Times New Roman" w:hAnsi="Times New Roman" w:cs="Times New Roman"/>
           <w:u w:val="single"/>
         </w:rPr>
-        <w:t xml:space="preserve">Medlemsnummer</w:t>
+        <w:t xml:space="preserve">member_nr</w:t>
       </w:r>
       <w:r>
         <w:rPr>
           <w:rFonts w:ascii="Times New Roman" w:hAnsi="Times New Roman" w:cs="Times New Roman"/>
         </w:rPr>
-        <w:t xml:space="preserve">, Namn, Adress, </w:t>
+        <w:t xml:space="preserve">, member_name, member_adress, </w:t>
       </w:r>
       <w:r>
         <w:rPr>
           <w:rFonts w:ascii="Times New Roman" w:hAnsi="Times New Roman" w:cs="Times New Roman"/>
         </w:rPr>
-        <w:t xml:space="preserve">Datum_gick_med</w:t>
-      </w:r>
-      <w:r>
-        <w:rPr>
-          <w:rFonts w:ascii="Times New Roman" w:hAnsi="Times New Roman" w:cs="Times New Roman"/>
-        </w:rPr>
-        <w:t xml:space="preserve">, </w:t>
+        <w:t xml:space="preserve">date_joined, </w:t>
       </w:r>
       <w:r>
         <w:rPr>
           <w:rFonts w:ascii="Times New Roman" w:hAnsi="Times New Roman" w:cs="Times New Roman"/>
           <w:i/>
           <w:iCs/>
+          <w:highlight w:val="yellow"/>
         </w:rPr>
-        <w:t xml:space="preserve">Butiksnummer</w:t>
+        <w:t xml:space="preserve">store_nr</w:t>
       </w:r>
       <w:r>
         <w:rPr>
@@ -415,7 +418,7 @@
           <w:b/>
           <w:bCs/>
         </w:rPr>
-        <w:t xml:space="preserve">Reservation</w:t>
+        <w:t xml:space="preserve">reservation</w:t>
       </w:r>
       <w:r>
         <w:rPr>
@@ -428,9 +431,10 @@
           <w:rFonts w:ascii="Times New Roman" w:hAnsi="Times New Roman" w:cs="Times New Roman"/>
           <w:i/>
           <w:iCs/>
+          <w:highlight w:val="yellow"/>
           <w:u w:val="single"/>
         </w:rPr>
-        <w:t xml:space="preserve">Medlemsnummer, Filmnummer</w:t>
+        <w:t xml:space="preserve">member_nr, movie_nr</w:t>
       </w:r>
       <w:r>
         <w:rPr>
@@ -442,7 +446,7 @@
         <w:rPr>
           <w:rFonts w:ascii="Times New Roman" w:hAnsi="Times New Roman" w:cs="Times New Roman"/>
         </w:rPr>
-        <w:t xml:space="preserve">Senast_vill_ha_datum</w:t>
+        <w:t xml:space="preserve">final_want_date</w:t>
       </w:r>
       <w:r>
         <w:rPr>
@@ -488,7 +492,7 @@
           <w:b/>
           <w:bCs/>
         </w:rPr>
-        <w:t xml:space="preserve">Uthyrning</w:t>
+        <w:t xml:space="preserve">rental</w:t>
       </w:r>
       <w:r>
         <w:rPr>
@@ -499,13 +503,20 @@
       <w:r>
         <w:rPr>
           <w:rFonts w:ascii="Times New Roman" w:hAnsi="Times New Roman" w:cs="Times New Roman"/>
+          <w:i/>
+          <w:iCs/>
+          <w:highlight w:val="yellow"/>
           <w:u w:val="single"/>
         </w:rPr>
-        <w:t xml:space="preserve">Uthyrningsnummer</w:t>
+        <w:t xml:space="preserve">member_nr</w:t>
       </w:r>
       <w:r>
         <w:rPr>
           <w:rFonts w:ascii="Times New Roman" w:hAnsi="Times New Roman" w:cs="Times New Roman"/>
+          <w:i/>
+          <w:iCs/>
+          <w:highlight w:val="yellow"/>
+          <w:u w:val="single"/>
         </w:rPr>
         <w:t xml:space="preserve">, </w:t>
       </w:r>
@@ -514,12 +525,15 @@
           <w:rFonts w:ascii="Times New Roman" w:hAnsi="Times New Roman" w:cs="Times New Roman"/>
           <w:i/>
           <w:iCs/>
+          <w:highlight w:val="yellow"/>
+          <w:u w:val="single"/>
         </w:rPr>
-        <w:t xml:space="preserve">Medlemsnummer</w:t>
+        <w:t xml:space="preserve">movie_nr</w:t>
       </w:r>
       <w:r>
         <w:rPr>
           <w:rFonts w:ascii="Times New Roman" w:hAnsi="Times New Roman" w:cs="Times New Roman"/>
+          <w:u w:val="single"/>
         </w:rPr>
         <w:t xml:space="preserve">, </w:t>
       </w:r>
@@ -528,19 +542,28 @@
           <w:rFonts w:ascii="Times New Roman" w:hAnsi="Times New Roman" w:cs="Times New Roman"/>
           <w:i/>
           <w:iCs/>
+          <w:u w:val="single"/>
         </w:rPr>
-        <w:t xml:space="preserve">Hyrdatum</w:t>
+        <w:t xml:space="preserve">rental_date</w:t>
+      </w:r>
+      <w:r>
+        <w:rPr>
+          <w:rFonts w:ascii="Times New Roman" w:hAnsi="Times New Roman" w:cs="Times New Roman"/>
+          <w:u w:val="single"/>
+        </w:rPr>
+        <w:t xml:space="preserve">,</w:t>
       </w:r>
       <w:r>
         <w:rPr>
           <w:rFonts w:ascii="Times New Roman" w:hAnsi="Times New Roman" w:cs="Times New Roman"/>
         </w:rPr>
-        <w:t xml:space="preserve">, Återlämningsdatum)  </w:t>
+        <w:t xml:space="preserve"> return_date)  </w:t>
       </w:r>
       <w:r>
         <w:rPr>
           <w:rFonts w:ascii="Times New Roman" w:hAnsi="Times New Roman" w:cs="Times New Roman"/>
         </w:rPr>
+        <w:tab/>
         <w:tab/>
         <w:t xml:space="preserve">//svag</w:t>
       </w:r>
@@ -586,6 +609,7 @@
           <w:rFonts w:ascii="Times New Roman" w:hAnsi="Times New Roman" w:cs="Times New Roman"/>
           <w:i/>
           <w:iCs/>
+          <w:highlight w:val="yellow"/>
         </w:rPr>
       </w:pPr>
       <w:r>
@@ -611,10 +635,15 @@
           <w:rFonts w:ascii="Times New Roman" w:hAnsi="Times New Roman" w:cs="Times New Roman"/>
           <w:i/>
           <w:iCs/>
+          <w:highlight w:val="yellow"/>
         </w:rPr>
-        <w:t xml:space="preserve">Kursivt</w:t>
+        <w:t xml:space="preserve">Kursivt &amp; GUL</w:t>
       </w:r>
-      <w:r/>
+      <w:r>
+        <w:rPr>
+          <w:highlight w:val="yellow"/>
+        </w:rPr>
+      </w:r>
     </w:p>
     <w:p>
       <w:pPr>

</xml_diff>